<commit_message>
agregue cambios y mejoramiento para posible uso externo y para mejorar el poryecto para que lo vea ingeniero
</commit_message>
<xml_diff>
--- a/EmDijes1/EmDiJes.docx
+++ b/EmDijes1/EmDiJes.docx
@@ -1579,7 +1579,19 @@
         <w:rPr>
           <w:b/>
         </w:rPr>
-        <w:t xml:space="preserve"> API (gpt-4o o gpt-4.5-turbo)</w:t>
+        <w:t xml:space="preserve"> API (</w:t>
+      </w:r>
+      <w:r>
+        <w:rPr>
+          <w:b/>
+        </w:rPr>
+        <w:t>gpt-4-turbo</w:t>
+      </w:r>
+      <w:r>
+        <w:rPr>
+          <w:b/>
+        </w:rPr>
+        <w:t>)</w:t>
       </w:r>
       <w:r>
         <w:t>:</w:t>
@@ -1679,6 +1691,97 @@
     </w:p>
     <w:p>
       <w:pPr>
+        <w:pStyle w:val="Prrafodelista"/>
+        <w:spacing w:after="0" w:line="259" w:lineRule="auto"/>
+        <w:ind w:left="567" w:right="-284" w:firstLine="0"/>
+        <w:jc w:val="left"/>
+      </w:pPr>
+      <w:r>
+        <w:rPr>
+          <w:bCs/>
+        </w:rPr>
+        <w:t xml:space="preserve">No </w:t>
+      </w:r>
+      <w:r>
+        <w:rPr>
+          <w:bCs/>
+        </w:rPr>
+        <w:t>se</w:t>
+      </w:r>
+      <w:r>
+        <w:rPr>
+          <w:bCs/>
+        </w:rPr>
+        <w:t xml:space="preserve"> usa porque como no quiero obtener nombre de un video su miniatura y así según </w:t>
+      </w:r>
+      <w:r>
+        <w:rPr>
+          <w:bCs/>
+        </w:rPr>
+        <w:t>URL</w:t>
+      </w:r>
+      <w:r>
+        <w:rPr>
+          <w:bCs/>
+        </w:rPr>
+        <w:t xml:space="preserve"> ni nada de eso por el estilo, si no que solo quiero un video según la emoción se usa lo que ya explique anterior mente para por </w:t>
+      </w:r>
+      <w:r>
+        <w:rPr>
+          <w:bCs/>
+        </w:rPr>
+        <w:t>nombre de</w:t>
+      </w:r>
+      <w:r>
+        <w:rPr>
+          <w:bCs/>
+        </w:rPr>
+        <w:t xml:space="preserve"> canto se busque el video o ya sea por medio de </w:t>
+      </w:r>
+      <w:r>
+        <w:rPr>
+          <w:bCs/>
+        </w:rPr>
+        <w:t>URL</w:t>
+      </w:r>
+      <w:r>
+        <w:rPr>
+          <w:bCs/>
+        </w:rPr>
+        <w:t xml:space="preserve"> completos por eso </w:t>
+      </w:r>
+      <w:r>
+        <w:rPr>
+          <w:bCs/>
+        </w:rPr>
+        <w:t>en la</w:t>
+      </w:r>
+      <w:r>
+        <w:rPr>
+          <w:bCs/>
+        </w:rPr>
+        <w:t xml:space="preserve"> app hay dos botones </w:t>
+      </w:r>
+      <w:r>
+        <w:rPr>
+          <w:bCs/>
+        </w:rPr>
+        <w:t>para estos casos</w:t>
+      </w:r>
+      <w:r>
+        <w:t>.</w:t>
+      </w:r>
+    </w:p>
+    <w:p>
+      <w:pPr>
+        <w:pStyle w:val="Prrafodelista"/>
+        <w:spacing w:after="0" w:line="259" w:lineRule="auto"/>
+        <w:ind w:left="567" w:right="-284" w:firstLine="0"/>
+        <w:jc w:val="left"/>
+      </w:pPr>
+    </w:p>
+    <w:p>
+      <w:pPr>
         <w:spacing w:after="0" w:line="259" w:lineRule="auto"/>
         <w:ind w:left="567" w:right="-284"/>
         <w:jc w:val="left"/>
@@ -2170,6 +2273,7 @@
         <w:rPr>
           <w:u w:val="single"/>
         </w:rPr>
+        <w:lastRenderedPageBreak/>
         <w:t>SecretKey</w:t>
       </w:r>
       <w:proofErr w:type="spellEnd"/>
@@ -2249,7 +2353,6 @@
         <w:rPr>
           <w:b/>
         </w:rPr>
-        <w:lastRenderedPageBreak/>
         <w:t xml:space="preserve">Carpeta </w:t>
       </w:r>
       <w:proofErr w:type="spellStart"/>
@@ -2472,7 +2575,6 @@
         <w:jc w:val="left"/>
       </w:pPr>
       <w:proofErr w:type="spellStart"/>
-      <w:proofErr w:type="gramStart"/>
       <w:r>
         <w:rPr>
           <w:u w:val="single"/>
@@ -2487,7 +2589,6 @@
         <w:t>(</w:t>
       </w:r>
       <w:proofErr w:type="spellStart"/>
-      <w:proofErr w:type="gramEnd"/>
       <w:r>
         <w:rPr>
           <w:u w:val="single"/>
@@ -2517,7 +2618,6 @@
         <w:jc w:val="left"/>
       </w:pPr>
       <w:proofErr w:type="spellStart"/>
-      <w:proofErr w:type="gramStart"/>
       <w:r>
         <w:rPr>
           <w:u w:val="single"/>
@@ -2532,7 +2632,6 @@
         <w:t>(</w:t>
       </w:r>
       <w:proofErr w:type="spellStart"/>
-      <w:proofErr w:type="gramEnd"/>
       <w:r>
         <w:rPr>
           <w:u w:val="single"/>
@@ -2562,7 +2661,6 @@
         <w:jc w:val="left"/>
       </w:pPr>
       <w:proofErr w:type="spellStart"/>
-      <w:proofErr w:type="gramStart"/>
       <w:r>
         <w:rPr>
           <w:u w:val="single"/>
@@ -2574,14 +2672,7 @@
         <w:rPr>
           <w:u w:val="single"/>
         </w:rPr>
-        <w:t>(</w:t>
-      </w:r>
-      <w:proofErr w:type="gramEnd"/>
-      <w:r>
-        <w:rPr>
-          <w:u w:val="single"/>
-        </w:rPr>
-        <w:t>)</w:t>
+        <w:t>()</w:t>
       </w:r>
       <w:r>
         <w:t>: obtiene la cadena de conexión desde la configuración.</w:t>
@@ -2627,7 +2718,6 @@
         <w:jc w:val="left"/>
       </w:pPr>
       <w:proofErr w:type="spellStart"/>
-      <w:proofErr w:type="gramStart"/>
       <w:r>
         <w:rPr>
           <w:u w:val="single"/>
@@ -2639,14 +2729,7 @@
         <w:rPr>
           <w:u w:val="single"/>
         </w:rPr>
-        <w:t>(</w:t>
-      </w:r>
-      <w:proofErr w:type="gramEnd"/>
-      <w:r>
-        <w:rPr>
-          <w:u w:val="single"/>
-        </w:rPr>
-        <w:t>)</w:t>
+        <w:t>()</w:t>
       </w:r>
       <w:r>
         <w:t>: obtiene todos los resúmenes.</w:t>
@@ -2796,6 +2879,7 @@
         <w:rPr>
           <w:b/>
         </w:rPr>
+        <w:lastRenderedPageBreak/>
         <w:t>FormularioResumen</w:t>
       </w:r>
       <w:proofErr w:type="spellEnd"/>
@@ -2805,7 +2889,13 @@
       </w:r>
       <w:r>
         <w:br/>
-        <w:t>El usuario puede interactuar con los enlaces de canciones y videos.</w:t>
+        <w:t>El usuario puede interactuar con los enlaces de canciones y videos</w:t>
+      </w:r>
+      <w:r>
+        <w:t>(web browser)</w:t>
+      </w:r>
+      <w:r>
+        <w:t>.</w:t>
       </w:r>
     </w:p>
     <w:p>
@@ -2832,7 +2922,6 @@
         <w:rPr>
           <w:b/>
         </w:rPr>
-        <w:lastRenderedPageBreak/>
         <w:t>HistorialForm</w:t>
       </w:r>
       <w:proofErr w:type="spellEnd"/>
@@ -2873,24 +2962,14 @@
     <w:p>
       <w:pPr>
         <w:spacing w:after="0" w:line="259" w:lineRule="auto"/>
-        <w:ind w:right="-284"/>
-        <w:jc w:val="left"/>
-      </w:pPr>
-    </w:p>
-    <w:p>
-      <w:pPr>
-        <w:spacing w:after="0" w:line="259" w:lineRule="auto"/>
-        <w:ind w:right="-284"/>
-        <w:jc w:val="left"/>
-      </w:pPr>
-      <w:r>
-        <w:br/>
-      </w:r>
-    </w:p>
-    <w:p>
-      <w:pPr>
-        <w:spacing w:after="0" w:line="259" w:lineRule="auto"/>
-        <w:ind w:right="-284"/>
+        <w:ind w:left="0" w:right="-284" w:firstLine="0"/>
+        <w:jc w:val="left"/>
+      </w:pPr>
+    </w:p>
+    <w:p>
+      <w:pPr>
+        <w:spacing w:after="0" w:line="259" w:lineRule="auto"/>
+        <w:ind w:left="0" w:right="-284" w:firstLine="0"/>
         <w:jc w:val="left"/>
         <w:rPr>
           <w:b/>
@@ -2926,7 +3005,6 @@
         <w:t xml:space="preserve">Clase para leer la configuración desde el archivo </w:t>
       </w:r>
       <w:proofErr w:type="spellStart"/>
-      <w:proofErr w:type="gramStart"/>
       <w:r>
         <w:rPr>
           <w:u w:val="single"/>
@@ -2934,7 +3012,6 @@
         <w:t>appsettings.json</w:t>
       </w:r>
       <w:proofErr w:type="spellEnd"/>
-      <w:proofErr w:type="gramEnd"/>
       <w:r>
         <w:t>.</w:t>
       </w:r>
@@ -2961,7 +3038,6 @@
         <w:jc w:val="left"/>
       </w:pPr>
       <w:proofErr w:type="spellStart"/>
-      <w:proofErr w:type="gramStart"/>
       <w:r>
         <w:rPr>
           <w:b/>
@@ -2969,7 +3045,6 @@
         <w:t>appsettings.json</w:t>
       </w:r>
       <w:proofErr w:type="spellEnd"/>
-      <w:proofErr w:type="gramEnd"/>
       <w:r>
         <w:br/>
         <w:t xml:space="preserve">Archivo de configuración donde se guardan las claves y parámetros necesarios para la aplicación, como la API Key de </w:t>
@@ -2999,13 +3074,16 @@
         <w:spacing w:after="0" w:line="259" w:lineRule="auto"/>
         <w:ind w:right="-284"/>
         <w:jc w:val="left"/>
-      </w:pPr>
-      <w:proofErr w:type="gramStart"/>
-      <w:r>
         <w:rPr>
           <w:b/>
           <w:bCs/>
         </w:rPr>
+      </w:pPr>
+      <w:r>
+        <w:rPr>
+          <w:b/>
+          <w:bCs/>
+        </w:rPr>
         <w:t>.</w:t>
       </w:r>
       <w:proofErr w:type="spellStart"/>
@@ -3013,27 +3091,43 @@
         <w:rPr>
           <w:b/>
           <w:bCs/>
-          <w:u w:val="single"/>
         </w:rPr>
         <w:t>gitignore</w:t>
       </w:r>
       <w:proofErr w:type="spellEnd"/>
-      <w:proofErr w:type="gramEnd"/>
-      <w:r>
-        <w:t xml:space="preserve"> sirve para </w:t>
-      </w:r>
-      <w:r>
-        <w:rPr>
-          <w:b/>
-        </w:rPr>
-        <w:t>indicar a Git qué archivos y carpetas no deben incluirse en el control de versiones</w:t>
-      </w:r>
-      <w:r>
+      <w:r>
+        <w:rPr>
+          <w:b/>
+          <w:bCs/>
+        </w:rPr>
+        <w:t xml:space="preserve"> </w:t>
+      </w:r>
+      <w:r>
+        <w:t>sirve para indicar a Git qué archivos y carpetas no deben incluirse en el control de versiones</w:t>
+      </w:r>
+      <w:r>
+        <w:t xml:space="preserve"> por ejemplo en mi proyecto es para no subir las </w:t>
+      </w:r>
+      <w:r>
+        <w:t xml:space="preserve">Apis ni el servidor </w:t>
+      </w:r>
+      <w:proofErr w:type="spellStart"/>
+      <w:r>
+        <w:t>sql</w:t>
+      </w:r>
+      <w:proofErr w:type="spellEnd"/>
+      <w:r>
+        <w:t xml:space="preserve"> </w:t>
+      </w:r>
+      <w:r>
+        <w:t>etc</w:t>
+      </w:r>
+      <w:r>
+        <w:rPr>
+          <w:b/>
+          <w:bCs/>
+        </w:rPr>
         <w:t>.</w:t>
-      </w:r>
-      <w:r>
-        <w:br/>
-        <w:t>Se usa para evitar subir archivos temporales, binarios, configuraciones locales, dependencias, etc.</w:t>
       </w:r>
     </w:p>
     <w:p>

</xml_diff>